<commit_message>
Review und Fragen ergänzt
</commit_message>
<xml_diff>
--- a/ergebnisse/review/anforderungsanalyse/Pflichtenheft.docx
+++ b/ergebnisse/review/anforderungsanalyse/Pflichtenheft.docx
@@ -250,19 +250,19 @@
       <w:r>
         <w:t xml:space="preserve">Für jeden Mitarbeiter </w:t>
       </w:r>
-      <w:commentRangeStart w:id="3"/>
+      <w:commentRangeStart w:id="4"/>
       <w:r>
         <w:t>müssen</w:t>
       </w:r>
       <w:r>
         <w:t xml:space="preserve"> </w:t>
       </w:r>
-      <w:commentRangeEnd w:id="3"/>
+      <w:commentRangeEnd w:id="4"/>
       <w:r>
         <w:rPr>
           <w:rStyle w:val="Kommentarzeichen"/>
         </w:rPr>
-        <w:commentReference w:id="3"/>
+        <w:commentReference w:id="4"/>
       </w:r>
       <w:r>
         <w:t>Zugangsdaten angelegt</w:t>
@@ -331,16 +331,16 @@
       <w:r>
         <w:t xml:space="preserve">Es muss eine Möglichkeit geschaffen </w:t>
       </w:r>
-      <w:commentRangeStart w:id="4"/>
+      <w:commentRangeStart w:id="5"/>
       <w:r>
         <w:t>werden</w:t>
       </w:r>
-      <w:commentRangeEnd w:id="4"/>
+      <w:commentRangeEnd w:id="5"/>
       <w:r>
         <w:rPr>
           <w:rStyle w:val="Kommentarzeichen"/>
         </w:rPr>
-        <w:commentReference w:id="4"/>
+        <w:commentReference w:id="5"/>
       </w:r>
       <w:r>
         <w:t xml:space="preserve"> Nachrichten zwischen Nutzern auszutauschen.</w:t>
@@ -368,16 +368,16 @@
       <w:r>
         <w:t xml:space="preserve">Das Intranet soll über ein für jeden erreichbares </w:t>
       </w:r>
-      <w:commentRangeStart w:id="5"/>
+      <w:commentRangeStart w:id="6"/>
       <w:r>
         <w:t>Übergreifendes</w:t>
       </w:r>
-      <w:commentRangeEnd w:id="5"/>
+      <w:commentRangeEnd w:id="6"/>
       <w:r>
         <w:rPr>
           <w:rStyle w:val="Kommentarzeichen"/>
         </w:rPr>
-        <w:commentReference w:id="5"/>
+        <w:commentReference w:id="6"/>
       </w:r>
       <w:r>
         <w:t xml:space="preserve"> Telefonnummernverzeichnis verfügen.</w:t>
@@ -478,16 +478,16 @@
       <w:r>
         <w:t>Es muss eine Funktion bereitgestellt werden, mit der</w:t>
       </w:r>
-      <w:commentRangeStart w:id="6"/>
+      <w:commentRangeStart w:id="7"/>
       <w:r>
         <w:t>,</w:t>
       </w:r>
-      <w:commentRangeEnd w:id="6"/>
+      <w:commentRangeEnd w:id="7"/>
       <w:r>
         <w:rPr>
           <w:rStyle w:val="Kommentarzeichen"/>
         </w:rPr>
-        <w:commentReference w:id="6"/>
+        <w:commentReference w:id="7"/>
       </w:r>
       <w:r>
         <w:t xml:space="preserve"> auch standortübergreifend Termineinladungen versendet werden können und Zusagestati abrufbar sind.</w:t>
@@ -507,16 +507,16 @@
       <w:r>
         <w:t xml:space="preserve">soll die Möglichkeit </w:t>
       </w:r>
-      <w:commentRangeStart w:id="7"/>
+      <w:commentRangeStart w:id="8"/>
       <w:r>
         <w:t>geben</w:t>
       </w:r>
-      <w:commentRangeEnd w:id="7"/>
+      <w:commentRangeEnd w:id="8"/>
       <w:r>
         <w:rPr>
           <w:rStyle w:val="Kommentarzeichen"/>
         </w:rPr>
-        <w:commentReference w:id="7"/>
+        <w:commentReference w:id="8"/>
       </w:r>
       <w:r>
         <w:t xml:space="preserve"> Teamkalender mit geteiltem Zugriff einrichten zu können, dieser muss mit der Urlaubsbeantragung verknüpft werden</w:t>
@@ -541,16 +541,16 @@
       <w:r>
         <w:t xml:space="preserve">Es muss die Möglichkeit geschaffen werden, dass sowohl </w:t>
       </w:r>
-      <w:commentRangeStart w:id="8"/>
+      <w:commentRangeStart w:id="9"/>
       <w:r>
         <w:t xml:space="preserve">Abteilungsintern, Standortbezogen und Übergreifend und Allgemein </w:t>
       </w:r>
-      <w:commentRangeEnd w:id="8"/>
+      <w:commentRangeEnd w:id="9"/>
       <w:r>
         <w:rPr>
           <w:rStyle w:val="Kommentarzeichen"/>
         </w:rPr>
-        <w:commentReference w:id="8"/>
+        <w:commentReference w:id="9"/>
       </w:r>
       <w:r>
         <w:t>wichtige Informationen und Meldungen veröffentlicht werden können.</w:t>
@@ -678,30 +678,30 @@
           <w:numId w:val="2"/>
         </w:numPr>
       </w:pPr>
-      <w:commentRangeStart w:id="9"/>
+      <w:commentRangeStart w:id="10"/>
       <w:r>
         <w:t xml:space="preserve">Es soll eine Funktion bereitgestellt werden, mithilfe der man </w:t>
       </w:r>
-      <w:commentRangeStart w:id="10"/>
+      <w:commentRangeStart w:id="11"/>
       <w:r>
         <w:t xml:space="preserve">Standortübergreifende </w:t>
       </w:r>
+      <w:commentRangeEnd w:id="11"/>
+      <w:r>
+        <w:rPr>
+          <w:rStyle w:val="Kommentarzeichen"/>
+        </w:rPr>
+        <w:commentReference w:id="11"/>
+      </w:r>
+      <w:r>
+        <w:t>Meetings abhalten kann, dazu soll es eine Livechat-Funktion und Desktopfreigabe geben</w:t>
+      </w:r>
       <w:commentRangeEnd w:id="10"/>
       <w:r>
         <w:rPr>
           <w:rStyle w:val="Kommentarzeichen"/>
         </w:rPr>
         <w:commentReference w:id="10"/>
-      </w:r>
-      <w:r>
-        <w:t>Meetings abhalten kann, dazu soll es eine Livechat-Funktion und Desktopfreigabe geben</w:t>
-      </w:r>
-      <w:commentRangeEnd w:id="9"/>
-      <w:r>
-        <w:rPr>
-          <w:rStyle w:val="Kommentarzeichen"/>
-        </w:rPr>
-        <w:commentReference w:id="9"/>
       </w:r>
     </w:p>
     <w:p>
@@ -734,16 +734,16 @@
       <w:r>
         <w:t>Es soll ein digitaler Prozess zur Verfügung gestellt werden, mit dem interne Bestellungen (</w:t>
       </w:r>
-      <w:commentRangeStart w:id="11"/>
+      <w:commentRangeStart w:id="12"/>
       <w:r>
         <w:t xml:space="preserve">Beispielsweise </w:t>
       </w:r>
-      <w:commentRangeEnd w:id="11"/>
+      <w:commentRangeEnd w:id="12"/>
       <w:r>
         <w:rPr>
           <w:rStyle w:val="Kommentarzeichen"/>
         </w:rPr>
-        <w:commentReference w:id="11"/>
+        <w:commentReference w:id="12"/>
       </w:r>
       <w:r>
         <w:t>Druckertinte/Papier/</w:t>
@@ -842,15 +842,7 @@
         <w:t xml:space="preserve"> leisten</w:t>
       </w:r>
       <w:r>
-        <w:t xml:space="preserve"> um die </w:t>
-      </w:r>
-      <w:bookmarkStart w:id="12" w:name="_GoBack"/>
-      <w:r>
-        <w:t>maximale Anzahl</w:t>
-      </w:r>
-      <w:bookmarkEnd w:id="12"/>
-      <w:r>
-        <w:t xml:space="preserve"> gleichzeitiger Nutzer (2000) angemessen zu gewährleisten</w:t>
+        <w:t xml:space="preserve"> um die maximale Anzahl gleichzeitiger Nutzer (2000) angemessen zu gewährleisten</w:t>
       </w:r>
       <w:r>
         <w:t>.</w:t>
@@ -957,6 +949,9 @@
       <w:r>
         <w:t>Gehört das nicht vielleicht eher zu Nutzermanagement?</w:t>
       </w:r>
+      <w:r>
+        <w:t xml:space="preserve"> -&gt; Ja</w:t>
+      </w:r>
     </w:p>
   </w:comment>
   <w:comment w:id="1" w:author="lukas" w:date="2019-04-28T21:11:00Z" w:initials="l">
@@ -989,9 +984,14 @@
       <w:r>
         <w:t>sollten wir genauer spezifizieren</w:t>
       </w:r>
+      <w:r>
+        <w:t xml:space="preserve"> -&gt; Klärung mit AG</w:t>
+      </w:r>
+      <w:bookmarkStart w:id="3" w:name="_GoBack"/>
+      <w:bookmarkEnd w:id="3"/>
     </w:p>
   </w:comment>
-  <w:comment w:id="3" w:author="lukas" w:date="2019-04-28T21:12:00Z" w:initials="l">
+  <w:comment w:id="4" w:author="lukas" w:date="2019-04-28T21:12:00Z" w:initials="l">
     <w:p>
       <w:pPr>
         <w:pStyle w:val="Kommentartext"/>
@@ -1004,22 +1004,6 @@
       </w:r>
       <w:r>
         <w:t>heißt auch, dass eine Nutzeranmeldung vorhanden sein muss -&gt; neue Anforderung</w:t>
-      </w:r>
-    </w:p>
-  </w:comment>
-  <w:comment w:id="4" w:author="lukas" w:date="2019-04-28T21:13:00Z" w:initials="l">
-    <w:p>
-      <w:pPr>
-        <w:pStyle w:val="Kommentartext"/>
-      </w:pPr>
-      <w:r>
-        <w:rPr>
-          <w:rStyle w:val="Kommentarzeichen"/>
-        </w:rPr>
-        <w:annotationRef/>
-      </w:r>
-      <w:r>
-        <w:t>,</w:t>
       </w:r>
     </w:p>
   </w:comment>
@@ -1035,11 +1019,27 @@
         <w:annotationRef/>
       </w:r>
       <w:r>
+        <w:t>,</w:t>
+      </w:r>
+    </w:p>
+  </w:comment>
+  <w:comment w:id="6" w:author="lukas" w:date="2019-04-28T21:13:00Z" w:initials="l">
+    <w:p>
+      <w:pPr>
+        <w:pStyle w:val="Kommentartext"/>
+      </w:pPr>
+      <w:r>
+        <w:rPr>
+          <w:rStyle w:val="Kommentarzeichen"/>
+        </w:rPr>
+        <w:annotationRef/>
+      </w:r>
+      <w:r>
         <w:t>R</w:t>
       </w:r>
     </w:p>
   </w:comment>
-  <w:comment w:id="6" w:author="lukas" w:date="2019-04-28T21:14:00Z" w:initials="l">
+  <w:comment w:id="7" w:author="lukas" w:date="2019-04-28T21:14:00Z" w:initials="l">
     <w:p>
       <w:pPr>
         <w:pStyle w:val="Kommentartext"/>
@@ -1052,22 +1052,6 @@
       </w:r>
       <w:r>
         <w:t>, entweder weg oder noch eins hinter standortübergreifend</w:t>
-      </w:r>
-    </w:p>
-  </w:comment>
-  <w:comment w:id="7" w:author="lukas" w:date="2019-04-28T21:15:00Z" w:initials="l">
-    <w:p>
-      <w:pPr>
-        <w:pStyle w:val="Kommentartext"/>
-      </w:pPr>
-      <w:r>
-        <w:rPr>
-          <w:rStyle w:val="Kommentarzeichen"/>
-        </w:rPr>
-        <w:annotationRef/>
-      </w:r>
-      <w:r>
-        <w:t>,</w:t>
       </w:r>
     </w:p>
   </w:comment>
@@ -1083,11 +1067,27 @@
         <w:annotationRef/>
       </w:r>
       <w:r>
+        <w:t>,</w:t>
+      </w:r>
+    </w:p>
+  </w:comment>
+  <w:comment w:id="9" w:author="lukas" w:date="2019-04-28T21:15:00Z" w:initials="l">
+    <w:p>
+      <w:pPr>
+        <w:pStyle w:val="Kommentartext"/>
+      </w:pPr>
+      <w:r>
+        <w:rPr>
+          <w:rStyle w:val="Kommentarzeichen"/>
+        </w:rPr>
+        <w:annotationRef/>
+      </w:r>
+      <w:r>
         <w:t>alles klein und „-übergreifend“</w:t>
       </w:r>
     </w:p>
   </w:comment>
-  <w:comment w:id="10" w:author="lukas" w:date="2019-04-28T21:16:00Z" w:initials="l">
+  <w:comment w:id="11" w:author="lukas" w:date="2019-04-28T21:16:00Z" w:initials="l">
     <w:p>
       <w:pPr>
         <w:pStyle w:val="Kommentartext"/>
@@ -1103,7 +1103,7 @@
       </w:r>
     </w:p>
   </w:comment>
-  <w:comment w:id="9" w:author="lukas" w:date="2019-04-28T21:17:00Z" w:initials="l">
+  <w:comment w:id="10" w:author="lukas" w:date="2019-04-28T21:17:00Z" w:initials="l">
     <w:p>
       <w:pPr>
         <w:pStyle w:val="Kommentartext"/>
@@ -1119,7 +1119,7 @@
       </w:r>
     </w:p>
   </w:comment>
-  <w:comment w:id="11" w:author="lukas" w:date="2019-04-28T21:17:00Z" w:initials="l">
+  <w:comment w:id="12" w:author="lukas" w:date="2019-04-28T21:17:00Z" w:initials="l">
     <w:p>
       <w:pPr>
         <w:pStyle w:val="Kommentartext"/>

</xml_diff>